<commit_message>
More to the basic concept vocabulary
</commit_message>
<xml_diff>
--- a/06_ohjelmistoarkkitehtuurit_ja_patternit/docker-test/DockerVocabulary.docx
+++ b/06_ohjelmistoarkkitehtuurit_ja_patternit/docker-test/DockerVocabulary.docx
@@ -36,15 +36,7 @@
         </w:numPr>
       </w:pPr>
       <w:r>
-        <w:t xml:space="preserve">By </w:t>
-      </w:r>
-      <w:proofErr w:type="gramStart"/>
-      <w:r>
-        <w:t>default</w:t>
-      </w:r>
-      <w:proofErr w:type="gramEnd"/>
-      <w:r>
-        <w:t xml:space="preserve"> containers are sand-boxed / isolated. </w:t>
+        <w:t xml:space="preserve">By default containers are sand-boxed / isolated. </w:t>
       </w:r>
     </w:p>
     <w:p>
@@ -56,13 +48,18 @@
         </w:numPr>
       </w:pPr>
       <w:r>
-        <w:t xml:space="preserve">You can make containers to see others by exposing </w:t>
-      </w:r>
-      <w:proofErr w:type="gramStart"/>
-      <w:r>
-        <w:t>ports</w:t>
-      </w:r>
-      <w:proofErr w:type="gramEnd"/>
+        <w:t xml:space="preserve">You can make container services available to others by </w:t>
+      </w:r>
+      <w:r>
+        <w:rPr>
+          <w:b/>
+          <w:bCs/>
+        </w:rPr>
+        <w:t>exposing ports</w:t>
+      </w:r>
+      <w:r>
+        <w:t>, e.g. for your browser to use</w:t>
+      </w:r>
     </w:p>
     <w:p>
       <w:pPr>
@@ -73,7 +70,49 @@
         </w:numPr>
       </w:pPr>
       <w:r>
-        <w:t>You can make containers to share data also by shared volume (basically a shared folder that two or more containers can access)</w:t>
+        <w:t xml:space="preserve">You can make containers to see others by </w:t>
+      </w:r>
+      <w:r>
+        <w:t xml:space="preserve">connecting them by virtual </w:t>
+      </w:r>
+      <w:r>
+        <w:rPr>
+          <w:b/>
+          <w:bCs/>
+        </w:rPr>
+        <w:t>networks</w:t>
+      </w:r>
+      <w:r>
+        <w:t xml:space="preserve"> between containers</w:t>
+      </w:r>
+    </w:p>
+    <w:p>
+      <w:pPr>
+        <w:pStyle w:val="ListParagraph"/>
+        <w:numPr>
+          <w:ilvl w:val="0"/>
+          <w:numId w:val="3"/>
+        </w:numPr>
+      </w:pPr>
+      <w:r>
+        <w:t xml:space="preserve">You can make containers to share data also by shared </w:t>
+      </w:r>
+      <w:r>
+        <w:rPr>
+          <w:b/>
+          <w:bCs/>
+        </w:rPr>
+        <w:t>volume</w:t>
+      </w:r>
+      <w:r>
+        <w:rPr>
+          <w:b/>
+          <w:bCs/>
+        </w:rPr>
+        <w:t>s</w:t>
+      </w:r>
+      <w:r>
+        <w:t xml:space="preserve"> (basically a shared folder that two or more containers can access)</w:t>
       </w:r>
     </w:p>
     <w:p>
@@ -88,30 +127,22 @@
       <w:r>
         <w:t>(</w:t>
       </w:r>
-      <w:proofErr w:type="spellStart"/>
-      <w:r>
-        <w:t>Dockerd</w:t>
-      </w:r>
-      <w:proofErr w:type="spellEnd"/>
-      <w:r>
-        <w:t xml:space="preserve"> daemon</w:t>
-      </w:r>
-      <w:r>
-        <w:t>/process</w:t>
-      </w:r>
-      <w:r>
-        <w:t xml:space="preserve"> and Docker Engine </w:t>
-      </w:r>
-      <w:proofErr w:type="gramStart"/>
-      <w:r>
-        <w:t>API</w:t>
-      </w:r>
-      <w:r>
-        <w:t xml:space="preserve"> )</w:t>
-      </w:r>
-      <w:proofErr w:type="gramEnd"/>
-      <w:r>
-        <w:t xml:space="preserve"> </w:t>
+      <w:r>
+        <w:rPr>
+          <w:i/>
+          <w:iCs/>
+        </w:rPr>
+        <w:t>d</w:t>
+      </w:r>
+      <w:r>
+        <w:rPr>
+          <w:i/>
+          <w:iCs/>
+        </w:rPr>
+        <w:t>ockerd</w:t>
+      </w:r>
+      <w:r>
+        <w:t xml:space="preserve"> daemon/process and Docker Engine API ) </w:t>
       </w:r>
       <w:r>
         <w:t>to manage and run the containers.</w:t>
@@ -144,13 +175,33 @@
     </w:p>
     <w:p>
       <w:r>
-        <w:t xml:space="preserve">Your ‘script’ for making your own Docker images. Image could be built based on source code and other assets on your disk and, if needed, ready-made images from Docker Hub or </w:t>
-      </w:r>
-      <w:proofErr w:type="gramStart"/>
-      <w:r>
-        <w:t>other .</w:t>
-      </w:r>
-      <w:proofErr w:type="gramEnd"/>
+        <w:t xml:space="preserve">Your ‘script’ for making your own Docker images. Image could be built based on source code and other assets on your disk and, if needed, ready-made images from </w:t>
+      </w:r>
+      <w:r>
+        <w:rPr>
+          <w:i/>
+          <w:iCs/>
+        </w:rPr>
+        <w:t>Docker Hub</w:t>
+      </w:r>
+      <w:r>
+        <w:t xml:space="preserve"> or other</w:t>
+      </w:r>
+      <w:r>
+        <w:t xml:space="preserve"> docker</w:t>
+      </w:r>
+      <w:r>
+        <w:t xml:space="preserve"> </w:t>
+      </w:r>
+      <w:r>
+        <w:t xml:space="preserve">image </w:t>
+      </w:r>
+      <w:r>
+        <w:t>registry</w:t>
+      </w:r>
+      <w:r>
+        <w:t>.</w:t>
+      </w:r>
     </w:p>
     <w:p>
       <w:r>
@@ -176,24 +227,11 @@
       </w:r>
     </w:p>
     <w:p>
-      <w:proofErr w:type="gramStart"/>
-      <w:r>
-        <w:t>E.g.</w:t>
-      </w:r>
-      <w:proofErr w:type="gramEnd"/>
-      <w:r>
-        <w:t xml:space="preserve"> some MariaDB image you want to take into use. It’s a snapshot of </w:t>
-      </w:r>
-      <w:r>
-        <w:t xml:space="preserve">a running/runnable MariaDB or other DB server that starts from a certain documented state. </w:t>
-      </w:r>
-      <w:proofErr w:type="gramStart"/>
-      <w:r>
-        <w:t>Typically</w:t>
-      </w:r>
-      <w:proofErr w:type="gramEnd"/>
-      <w:r>
-        <w:t xml:space="preserve"> there is a root user with known password (public information, everyone knows the password!), a certain database/schema created, like ‘test’. When taking that image into use, you must then immediately:</w:t>
+      <w:r>
+        <w:t xml:space="preserve">E.g. some MariaDB image you want to take into use. It’s a snapshot of </w:t>
+      </w:r>
+      <w:r>
+        <w:t>a running/runnable MariaDB or other DB server that starts from a certain documented state. Typically there is a root user with known password (public information, everyone knows the password!), a certain database/schema created, like ‘test’. When taking that image into use, you must then immediately:</w:t>
       </w:r>
     </w:p>
     <w:p>
@@ -205,13 +243,8 @@
         </w:numPr>
       </w:pPr>
       <w:r>
-        <w:t xml:space="preserve">secure the root user by changing the </w:t>
-      </w:r>
-      <w:proofErr w:type="gramStart"/>
-      <w:r>
-        <w:t>password</w:t>
-      </w:r>
-      <w:proofErr w:type="gramEnd"/>
+        <w:t>secure the root user by changing the password</w:t>
+      </w:r>
     </w:p>
     <w:p>
       <w:pPr>
@@ -246,28 +279,12 @@
         </w:numPr>
       </w:pPr>
       <w:r>
-        <w:t xml:space="preserve">continue possibly with table creation, </w:t>
-      </w:r>
-      <w:proofErr w:type="spellStart"/>
-      <w:r>
-        <w:t>etc</w:t>
-      </w:r>
-      <w:proofErr w:type="spellEnd"/>
-      <w:r>
-        <w:t>…</w:t>
-      </w:r>
-    </w:p>
-    <w:p>
-      <w:r>
-        <w:t xml:space="preserve">DOCKER IMAGE REGISTRY – </w:t>
-      </w:r>
-      <w:proofErr w:type="gramStart"/>
-      <w:r>
-        <w:t>e.g.</w:t>
-      </w:r>
-      <w:proofErr w:type="gramEnd"/>
-      <w:r>
-        <w:t xml:space="preserve"> Docker Hub</w:t>
+        <w:t>continue possibly with table creation, etc…</w:t>
+      </w:r>
+    </w:p>
+    <w:p>
+      <w:r>
+        <w:t>DOCKER IMAGE REGISTRY – e.g. Docker Hub</w:t>
       </w:r>
     </w:p>
     <w:p>
@@ -282,32 +299,11 @@
     </w:p>
     <w:p>
       <w:r>
-        <w:t xml:space="preserve">Tool for creating and starting multiple containers that talk to each other. </w:t>
-      </w:r>
-      <w:proofErr w:type="gramStart"/>
-      <w:r>
-        <w:t>Thus</w:t>
-      </w:r>
-      <w:proofErr w:type="gramEnd"/>
-      <w:r>
-        <w:t xml:space="preserve"> you have to make some ports exposed, or define (virtual) networks shared by multiple containers, or share volumes.</w:t>
-      </w:r>
-      <w:r>
-        <w:t xml:space="preserve"> You can define those in a docker-</w:t>
-      </w:r>
-      <w:proofErr w:type="spellStart"/>
-      <w:r>
-        <w:t>compose.yml</w:t>
-      </w:r>
-      <w:proofErr w:type="spellEnd"/>
-      <w:r>
-        <w:t xml:space="preserve"> </w:t>
-      </w:r>
-      <w:proofErr w:type="gramStart"/>
-      <w:r>
-        <w:t>file</w:t>
-      </w:r>
-      <w:proofErr w:type="gramEnd"/>
+        <w:t>Tool for creating and starting multiple containers that talk to each other. Thus you have to make some ports exposed, or define (virtual) networks shared by multiple containers, or share volumes.</w:t>
+      </w:r>
+      <w:r>
+        <w:t xml:space="preserve"> You can define those in a docker-compose.yml file</w:t>
+      </w:r>
     </w:p>
     <w:p>
       <w:r>
@@ -316,6 +312,7 @@
     </w:p>
     <w:p>
       <w:r>
+        <w:lastRenderedPageBreak/>
         <w:t>Persisted folder and files on disk. Allows sharing between containers, but also keeping data between container deletion and re-creation.</w:t>
       </w:r>
     </w:p>

</xml_diff>